<commit_message>
update of data folder
</commit_message>
<xml_diff>
--- a/data/2025_02/Bundles/Simulation Data/Bundle Notes.docx
+++ b/data/2025_02/Bundles/Simulation Data/Bundle Notes.docx
@@ -13,15 +13,7 @@
         <w:t xml:space="preserve"> on .h5</w:t>
       </w:r>
       <w:r>
-        <w:t xml:space="preserve"> </w:t>
-      </w:r>
-      <w:proofErr w:type="spellStart"/>
-      <w:r>
-        <w:t>and</w:t>
-      </w:r>
-      <w:proofErr w:type="spellEnd"/>
-      <w:r>
-        <w:t xml:space="preserve"> .mx</w:t>
+        <w:t xml:space="preserve"> and .mx</w:t>
       </w:r>
       <w:r>
         <w:t xml:space="preserve"> files in th</w:t>
@@ -45,10 +37,13 @@
         <w:t xml:space="preserve">: </w:t>
       </w:r>
       <w:r>
-        <w:t>/Users/rudolfo/LightFieldMicroscopy/Simulation/Birefringence/2024_</w:t>
-      </w:r>
-      <w:r>
-        <w:t>02/</w:t>
+        <w:t>'/Users/rudolfo/Software/GitHub/BirTomo/data/2025_0</w:t>
+      </w:r>
+      <w:r>
+        <w:t>2</w:t>
+      </w:r>
+      <w:r>
+        <w:t>/Bundles/Simulation Data'</w:t>
       </w:r>
     </w:p>
     <w:p/>
@@ -72,13 +67,16 @@
         <w:t>Bundle1.h5 data, including with negative birefringence values, as in Bundle1N.h5</w:t>
       </w:r>
     </w:p>
-    <w:p/>
     <w:p>
-      <w:r>
-        <w:t>All worked as expected</w:t>
+      <w:proofErr w:type="spellStart"/>
+      <w:r>
+        <w:t>optical_info</w:t>
+      </w:r>
+      <w:proofErr w:type="spellEnd"/>
+      <w:r>
+        <w:t>/description -&gt; oLBundle1, object box {Z,Y,X} = {5, 13, 11}</w:t>
       </w:r>
     </w:p>
-    <w:p/>
     <w:p>
       <w:pPr>
         <w:rPr>

</xml_diff>